<commit_message>
update phone number on cv
</commit_message>
<xml_diff>
--- a/static/files/cv.docx
+++ b/static/files/cv.docx
@@ -193,7 +193,16 @@
                 <w:sz w:val="20"/>
                 <w:szCs w:val="20"/>
               </w:rPr>
-              <w:t>+46(0)722107266</w:t>
+              <w:t>+</w:t>
+            </w:r>
+            <w:r>
+              <w:rPr>
+                <w:rFonts w:ascii="Lucida Sans" w:hAnsi="Lucida Sans" w:cs="Lucida Sans Unicode"/>
+                <w:color w:val="7F7F7F" w:themeColor="accent1" w:themeTint="80"/>
+                <w:sz w:val="20"/>
+                <w:szCs w:val="20"/>
+              </w:rPr>
+              <w:t>46104784173</w:t>
             </w:r>
             <w:r>
               <w:rPr>
@@ -7529,7 +7538,7 @@
   <w:style w:type="paragraph" w:default="1" w:styleId="Normal">
     <w:name w:val="Normal"/>
     <w:qFormat/>
-    <w:rsid w:val="00A97E46"/>
+    <w:rsid w:val="00E12FFD"/>
     <w:pPr>
       <w:spacing w:after="0" w:line="240" w:lineRule="auto"/>
     </w:pPr>
@@ -7635,7 +7644,7 @@
     <w:uiPriority w:val="1"/>
     <w:semiHidden/>
     <w:unhideWhenUsed/>
-    <w:rsid w:val="00A97E46"/>
+    <w:rsid w:val="00E12FFD"/>
   </w:style>
   <w:style w:type="table" w:default="1" w:styleId="TableNormal">
     <w:name w:val="Normal Table"/>
@@ -7657,7 +7666,7 @@
     <w:uiPriority w:val="99"/>
     <w:semiHidden/>
     <w:unhideWhenUsed/>
-    <w:rsid w:val="00A97E46"/>
+    <w:rsid w:val="00E12FFD"/>
   </w:style>
   <w:style w:type="character" w:customStyle="1" w:styleId="Heading1Char">
     <w:name w:val="Heading 1 Char"/>
@@ -9655,6 +9664,18 @@
       <w:shd w:val="clear" w:color="auto" w:fill="E1DFDD"/>
     </w:rPr>
   </w:style>
+  <w:style w:type="character" w:styleId="FollowedHyperlink">
+    <w:name w:val="FollowedHyperlink"/>
+    <w:basedOn w:val="DefaultParagraphFont"/>
+    <w:uiPriority w:val="99"/>
+    <w:semiHidden/>
+    <w:unhideWhenUsed/>
+    <w:rsid w:val="00E12FFD"/>
+    <w:rPr>
+      <w:color w:val="000000" w:themeColor="followedHyperlink"/>
+      <w:u w:val="single"/>
+    </w:rPr>
+  </w:style>
 </w:styles>
 </file>
 
@@ -9884,6 +9905,23 @@
 </file>
 
 <file path=customXml/item1.xml><?xml version="1.0" encoding="utf-8"?>
+<p:properties xmlns:p="http://schemas.microsoft.com/office/2006/metadata/properties" xmlns:xsi="http://www.w3.org/2001/XMLSchema-instance">
+  <documentManagement/>
+</p:properties>
+</file>
+
+<file path=customXml/item2.xml><?xml version="1.0" encoding="utf-8"?>
+<b:Sources xmlns:b="http://schemas.openxmlformats.org/officeDocument/2006/bibliography" xmlns="http://schemas.openxmlformats.org/officeDocument/2006/bibliography" SelectedStyle="\APA.XSL" StyleName="APA"/>
+</file>
+
+<file path=customXml/item3.xml><?xml version="1.0" encoding="utf-8"?>
+<tns:customPropertyEditors xmlns:tns="http://schemas.microsoft.com/office/2006/customDocumentInformationPanel">
+  <tns:showOnOpen>false</tns:showOnOpen>
+  <tns:defaultPropertyEditorNamespace>Standardegenskaper och egenskaper för SharePoint-bibliotek</tns:defaultPropertyEditorNamespace>
+</tns:customPropertyEditors>
+</file>
+
+<file path=customXml/item4.xml><?xml version="1.0" encoding="utf-8"?>
 <ct:contentTypeSchema xmlns:ct="http://schemas.microsoft.com/office/2006/metadata/contentType" xmlns:ma="http://schemas.microsoft.com/office/2006/metadata/properties/metaAttributes" ct:_="" ma:_="" ma:contentTypeName="Dokument" ma:contentTypeID="0x01010082F6CF5AC4B69D4CA4913C8C7806130C" ma:contentTypeVersion="0" ma:contentTypeDescription="Skapa ett nytt dokument." ma:contentTypeScope="" ma:versionID="99a8c06d041fe489a0ac81dc45f84c12">
   <xsd:schema xmlns:xsd="http://www.w3.org/2001/XMLSchema" xmlns:xs="http://www.w3.org/2001/XMLSchema" xmlns:p="http://schemas.microsoft.com/office/2006/metadata/properties" targetNamespace="http://schemas.microsoft.com/office/2006/metadata/properties" ma:root="true" ma:fieldsID="988ddc45a2a1ba233d786d3fa5db79ea">
     <xsd:element name="properties">
@@ -9997,23 +10035,6 @@
 </ct:contentTypeSchema>
 </file>
 
-<file path=customXml/item2.xml><?xml version="1.0" encoding="utf-8"?>
-<tns:customPropertyEditors xmlns:tns="http://schemas.microsoft.com/office/2006/customDocumentInformationPanel">
-  <tns:showOnOpen>false</tns:showOnOpen>
-  <tns:defaultPropertyEditorNamespace>Standardegenskaper och egenskaper för SharePoint-bibliotek</tns:defaultPropertyEditorNamespace>
-</tns:customPropertyEditors>
-</file>
-
-<file path=customXml/item3.xml><?xml version="1.0" encoding="utf-8"?>
-<b:Sources xmlns:b="http://schemas.openxmlformats.org/officeDocument/2006/bibliography" xmlns="http://schemas.openxmlformats.org/officeDocument/2006/bibliography" SelectedStyle="\APA.XSL" StyleName="APA"/>
-</file>
-
-<file path=customXml/item4.xml><?xml version="1.0" encoding="utf-8"?>
-<p:properties xmlns:p="http://schemas.microsoft.com/office/2006/metadata/properties" xmlns:xsi="http://www.w3.org/2001/XMLSchema-instance">
-  <documentManagement/>
-</p:properties>
-</file>
-
 <file path=customXml/item5.xml><?xml version="1.0" encoding="utf-8"?>
 <?mso-contentType ?>
 <FormTemplates xmlns="http://schemas.microsoft.com/sharepoint/v3/contenttype/forms">
@@ -10024,6 +10045,30 @@
 </file>
 
 <file path=customXml/itemProps1.xml><?xml version="1.0" encoding="utf-8"?>
+<ds:datastoreItem xmlns:ds="http://schemas.openxmlformats.org/officeDocument/2006/customXml" ds:itemID="{14B571DE-9FEF-443E-BFEF-8D8A10FF54E4}">
+  <ds:schemaRefs>
+    <ds:schemaRef ds:uri="http://schemas.microsoft.com/office/2006/metadata/properties"/>
+  </ds:schemaRefs>
+</ds:datastoreItem>
+</file>
+
+<file path=customXml/itemProps2.xml><?xml version="1.0" encoding="utf-8"?>
+<ds:datastoreItem xmlns:ds="http://schemas.openxmlformats.org/officeDocument/2006/customXml" ds:itemID="{76FACE9D-B562-DF41-B041-E67A2DE6E664}">
+  <ds:schemaRefs>
+    <ds:schemaRef ds:uri="http://schemas.openxmlformats.org/officeDocument/2006/bibliography"/>
+  </ds:schemaRefs>
+</ds:datastoreItem>
+</file>
+
+<file path=customXml/itemProps3.xml><?xml version="1.0" encoding="utf-8"?>
+<ds:datastoreItem xmlns:ds="http://schemas.openxmlformats.org/officeDocument/2006/customXml" ds:itemID="{6DA9EF7A-CCE7-4AF5-BA3C-73D4204EBDDA}">
+  <ds:schemaRefs>
+    <ds:schemaRef ds:uri="http://schemas.microsoft.com/office/2006/customDocumentInformationPanel"/>
+  </ds:schemaRefs>
+</ds:datastoreItem>
+</file>
+
+<file path=customXml/itemProps4.xml><?xml version="1.0" encoding="utf-8"?>
 <ds:datastoreItem xmlns:ds="http://schemas.openxmlformats.org/officeDocument/2006/customXml" ds:itemID="{9E139D32-C100-407F-ABC8-6BC7DACBCB79}">
   <ds:schemaRefs>
     <ds:schemaRef ds:uri="http://schemas.microsoft.com/office/2006/metadata/contentType"/>
@@ -10039,30 +10084,6 @@
 </ds:datastoreItem>
 </file>
 
-<file path=customXml/itemProps2.xml><?xml version="1.0" encoding="utf-8"?>
-<ds:datastoreItem xmlns:ds="http://schemas.openxmlformats.org/officeDocument/2006/customXml" ds:itemID="{6DA9EF7A-CCE7-4AF5-BA3C-73D4204EBDDA}">
-  <ds:schemaRefs>
-    <ds:schemaRef ds:uri="http://schemas.microsoft.com/office/2006/customDocumentInformationPanel"/>
-  </ds:schemaRefs>
-</ds:datastoreItem>
-</file>
-
-<file path=customXml/itemProps3.xml><?xml version="1.0" encoding="utf-8"?>
-<ds:datastoreItem xmlns:ds="http://schemas.openxmlformats.org/officeDocument/2006/customXml" ds:itemID="{76FACE9D-B562-DF41-B041-E67A2DE6E664}">
-  <ds:schemaRefs>
-    <ds:schemaRef ds:uri="http://schemas.openxmlformats.org/officeDocument/2006/bibliography"/>
-  </ds:schemaRefs>
-</ds:datastoreItem>
-</file>
-
-<file path=customXml/itemProps4.xml><?xml version="1.0" encoding="utf-8"?>
-<ds:datastoreItem xmlns:ds="http://schemas.openxmlformats.org/officeDocument/2006/customXml" ds:itemID="{14B571DE-9FEF-443E-BFEF-8D8A10FF54E4}">
-  <ds:schemaRefs>
-    <ds:schemaRef ds:uri="http://schemas.microsoft.com/office/2006/metadata/properties"/>
-  </ds:schemaRefs>
-</ds:datastoreItem>
-</file>
-
 <file path=customXml/itemProps5.xml><?xml version="1.0" encoding="utf-8"?>
 <ds:datastoreItem xmlns:ds="http://schemas.openxmlformats.org/officeDocument/2006/customXml" ds:itemID="{26208C63-3BA0-4E10-999A-5A1631CE23E7}">
   <ds:schemaRefs>

</xml_diff>

<commit_message>
add preprint to cv
</commit_message>
<xml_diff>
--- a/static/files/cv.docx
+++ b/static/files/cv.docx
@@ -1059,6 +1059,53 @@
                 <w:rFonts w:ascii="Lucida Sans" w:hAnsi="Lucida Sans" w:cs="Lucida Sans Unicode"/>
                 <w:sz w:val="20"/>
               </w:rPr>
+              <w:t>4.</w:t>
+            </w:r>
+          </w:p>
+          <w:p>
+            <w:pPr>
+              <w:contextualSpacing/>
+              <w:jc w:val="both"/>
+              <w:rPr>
+                <w:rFonts w:ascii="Lucida Sans" w:hAnsi="Lucida Sans" w:cs="Lucida Sans Unicode"/>
+                <w:sz w:val="20"/>
+              </w:rPr>
+            </w:pPr>
+          </w:p>
+          <w:p>
+            <w:pPr>
+              <w:contextualSpacing/>
+              <w:jc w:val="both"/>
+              <w:rPr>
+                <w:rFonts w:ascii="Lucida Sans" w:hAnsi="Lucida Sans" w:cs="Lucida Sans Unicode"/>
+                <w:sz w:val="20"/>
+              </w:rPr>
+            </w:pPr>
+          </w:p>
+          <w:p>
+            <w:pPr>
+              <w:contextualSpacing/>
+              <w:jc w:val="both"/>
+              <w:rPr>
+                <w:rFonts w:ascii="Lucida Sans" w:hAnsi="Lucida Sans" w:cs="Lucida Sans Unicode"/>
+                <w:sz w:val="20"/>
+              </w:rPr>
+            </w:pPr>
+          </w:p>
+          <w:p>
+            <w:pPr>
+              <w:contextualSpacing/>
+              <w:jc w:val="both"/>
+              <w:rPr>
+                <w:rFonts w:ascii="Lucida Sans" w:hAnsi="Lucida Sans" w:cs="Lucida Sans Unicode"/>
+                <w:sz w:val="20"/>
+              </w:rPr>
+            </w:pPr>
+            <w:r>
+              <w:rPr>
+                <w:rFonts w:ascii="Lucida Sans" w:hAnsi="Lucida Sans" w:cs="Lucida Sans Unicode"/>
+                <w:sz w:val="20"/>
+              </w:rPr>
               <w:t>3.</w:t>
             </w:r>
           </w:p>
@@ -1171,6 +1218,169 @@
           <w:tcPr>
             <w:tcW w:w="6775" w:type="dxa"/>
           </w:tcPr>
+          <w:p>
+            <w:pPr>
+              <w:contextualSpacing/>
+              <w:jc w:val="both"/>
+              <w:rPr>
+                <w:rFonts w:ascii="Lucida Sans" w:hAnsi="Lucida Sans" w:cs="Lucida Sans Unicode"/>
+                <w:iCs/>
+                <w:sz w:val="20"/>
+                <w:lang w:val="en-SE"/>
+              </w:rPr>
+            </w:pPr>
+            <w:r>
+              <w:rPr>
+                <w:rFonts w:ascii="Lucida Sans" w:hAnsi="Lucida Sans" w:cs="Lucida Sans Unicode"/>
+                <w:b/>
+                <w:sz w:val="20"/>
+              </w:rPr>
+              <w:t>Lindmark, M</w:t>
+            </w:r>
+            <w:r>
+              <w:rPr>
+                <w:rFonts w:ascii="Lucida Sans" w:hAnsi="Lucida Sans" w:cs="Lucida Sans Unicode"/>
+                <w:sz w:val="20"/>
+              </w:rPr>
+              <w:t xml:space="preserve">., </w:t>
+            </w:r>
+            <w:proofErr w:type="spellStart"/>
+            <w:r>
+              <w:rPr>
+                <w:rFonts w:ascii="Lucida Sans" w:hAnsi="Lucida Sans" w:cs="Lucida Sans Unicode"/>
+                <w:sz w:val="20"/>
+              </w:rPr>
+              <w:t>Ohlberger</w:t>
+            </w:r>
+            <w:proofErr w:type="spellEnd"/>
+            <w:r>
+              <w:rPr>
+                <w:rFonts w:ascii="Lucida Sans" w:hAnsi="Lucida Sans" w:cs="Lucida Sans Unicode"/>
+                <w:sz w:val="20"/>
+              </w:rPr>
+              <w:t xml:space="preserve">, J., and </w:t>
+            </w:r>
+            <w:proofErr w:type="spellStart"/>
+            <w:r>
+              <w:rPr>
+                <w:rFonts w:ascii="Lucida Sans" w:hAnsi="Lucida Sans" w:cs="Lucida Sans Unicode"/>
+                <w:sz w:val="20"/>
+              </w:rPr>
+              <w:t>Gårdmark</w:t>
+            </w:r>
+            <w:proofErr w:type="spellEnd"/>
+            <w:r>
+              <w:rPr>
+                <w:rFonts w:ascii="Lucida Sans" w:hAnsi="Lucida Sans" w:cs="Lucida Sans Unicode"/>
+                <w:sz w:val="20"/>
+              </w:rPr>
+              <w:t>, A. 20</w:t>
+            </w:r>
+            <w:r>
+              <w:rPr>
+                <w:rFonts w:ascii="Lucida Sans" w:hAnsi="Lucida Sans" w:cs="Lucida Sans Unicode"/>
+                <w:sz w:val="20"/>
+              </w:rPr>
+              <w:t>20</w:t>
+            </w:r>
+            <w:r>
+              <w:rPr>
+                <w:rFonts w:ascii="Lucida Sans" w:hAnsi="Lucida Sans" w:cs="Lucida Sans Unicode"/>
+                <w:sz w:val="20"/>
+              </w:rPr>
+              <w:t xml:space="preserve">. </w:t>
+            </w:r>
+            <w:r>
+              <w:rPr>
+                <w:rFonts w:ascii="Lucida Sans" w:hAnsi="Lucida Sans" w:cs="Lucida Sans Unicode"/>
+                <w:sz w:val="20"/>
+                <w:lang w:val="en-SE"/>
+              </w:rPr>
+              <w:t>Optimum growth temperature declines with body size within fish species</w:t>
+            </w:r>
+            <w:r>
+              <w:rPr>
+                <w:rFonts w:ascii="Lucida Sans" w:hAnsi="Lucida Sans" w:cs="Lucida Sans Unicode"/>
+                <w:sz w:val="20"/>
+              </w:rPr>
+              <w:t>.</w:t>
+            </w:r>
+            <w:r>
+              <w:rPr>
+                <w:rFonts w:ascii="Lucida Sans" w:hAnsi="Lucida Sans" w:cs="Lucida Sans Unicode"/>
+                <w:sz w:val="20"/>
+              </w:rPr>
+              <w:t xml:space="preserve"> </w:t>
+            </w:r>
+            <w:proofErr w:type="spellStart"/>
+            <w:r>
+              <w:rPr>
+                <w:rFonts w:ascii="Lucida Sans" w:hAnsi="Lucida Sans" w:cs="Lucida Sans Unicode"/>
+                <w:i/>
+                <w:sz w:val="20"/>
+              </w:rPr>
+              <w:t>BioRxiv</w:t>
+            </w:r>
+            <w:proofErr w:type="spellEnd"/>
+            <w:r>
+              <w:rPr>
+                <w:rFonts w:ascii="Lucida Sans" w:hAnsi="Lucida Sans" w:cs="Lucida Sans Unicode"/>
+                <w:iCs/>
+                <w:sz w:val="20"/>
+              </w:rPr>
+              <w:t xml:space="preserve">. </w:t>
+            </w:r>
+            <w:r>
+              <w:rPr>
+                <w:rFonts w:ascii="Lucida Sans" w:hAnsi="Lucida Sans" w:cs="Lucida Sans Unicode"/>
+                <w:iCs/>
+                <w:sz w:val="20"/>
+                <w:lang w:val="en-SE"/>
+              </w:rPr>
+              <w:t xml:space="preserve">doi: </w:t>
+            </w:r>
+            <w:hyperlink r:id="rId17" w:history="1">
+              <w:r>
+                <w:rPr>
+                  <w:rStyle w:val="Hyperlink"/>
+                  <w:rFonts w:ascii="Lucida Sans" w:hAnsi="Lucida Sans" w:cs="Lucida Sans Unicode"/>
+                  <w:iCs/>
+                  <w:sz w:val="20"/>
+                  <w:lang w:val="en-SE"/>
+                </w:rPr>
+                <w:t>https://doi.org/10.1101/2021.01.21.427580</w:t>
+              </w:r>
+            </w:hyperlink>
+            <w:r>
+              <w:rPr>
+                <w:rFonts w:ascii="Lucida Sans" w:hAnsi="Lucida Sans" w:cs="Lucida Sans Unicode"/>
+                <w:iCs/>
+                <w:sz w:val="20"/>
+                <w:lang w:val="sv-SE"/>
+              </w:rPr>
+              <w:t xml:space="preserve"> </w:t>
+            </w:r>
+            <w:r>
+              <w:rPr>
+                <w:rFonts w:ascii="Lucida Sans" w:hAnsi="Lucida Sans" w:cs="Lucida Sans Unicode"/>
+                <w:iCs/>
+                <w:sz w:val="20"/>
+                <w:lang w:val="en-SE"/>
+              </w:rPr>
+              <w:t xml:space="preserve"> </w:t>
+            </w:r>
+          </w:p>
+          <w:p>
+            <w:pPr>
+              <w:contextualSpacing/>
+              <w:jc w:val="both"/>
+              <w:rPr>
+                <w:rFonts w:ascii="Lucida Sans" w:hAnsi="Lucida Sans" w:cs="Lucida Sans Unicode"/>
+                <w:sz w:val="20"/>
+                <w:lang w:val="sv-SE"/>
+              </w:rPr>
+            </w:pPr>
+          </w:p>
           <w:p>
             <w:pPr>
               <w:contextualSpacing/>
@@ -1962,118 +2172,6 @@
               <w:rPr>
                 <w:rFonts w:ascii="Lucida Sans" w:hAnsi="Lucida Sans" w:cs="Lucida Sans Unicode"/>
                 <w:b/>
-                <w:sz w:val="20"/>
-              </w:rPr>
-              <w:t>Lindmark, M</w:t>
-            </w:r>
-            <w:r>
-              <w:rPr>
-                <w:rFonts w:ascii="Lucida Sans" w:hAnsi="Lucida Sans" w:cs="Lucida Sans Unicode"/>
-                <w:sz w:val="20"/>
-              </w:rPr>
-              <w:t xml:space="preserve">., </w:t>
-            </w:r>
-            <w:proofErr w:type="spellStart"/>
-            <w:r>
-              <w:rPr>
-                <w:rFonts w:ascii="Lucida Sans" w:hAnsi="Lucida Sans" w:cs="Lucida Sans Unicode"/>
-                <w:sz w:val="20"/>
-              </w:rPr>
-              <w:t>Ohlberger</w:t>
-            </w:r>
-            <w:proofErr w:type="spellEnd"/>
-            <w:r>
-              <w:rPr>
-                <w:rFonts w:ascii="Lucida Sans" w:hAnsi="Lucida Sans" w:cs="Lucida Sans Unicode"/>
-                <w:sz w:val="20"/>
-              </w:rPr>
-              <w:t xml:space="preserve">, J. and </w:t>
-            </w:r>
-            <w:proofErr w:type="spellStart"/>
-            <w:r>
-              <w:rPr>
-                <w:rFonts w:ascii="Lucida Sans" w:hAnsi="Lucida Sans" w:cs="Lucida Sans Unicode"/>
-                <w:sz w:val="20"/>
-              </w:rPr>
-              <w:t>Gårdmark</w:t>
-            </w:r>
-            <w:proofErr w:type="spellEnd"/>
-            <w:r>
-              <w:rPr>
-                <w:rFonts w:ascii="Lucida Sans" w:hAnsi="Lucida Sans" w:cs="Lucida Sans Unicode"/>
-                <w:sz w:val="20"/>
-              </w:rPr>
-              <w:t>, A.</w:t>
-            </w:r>
-            <w:r>
-              <w:rPr>
-                <w:rFonts w:ascii="Lucida Sans" w:hAnsi="Lucida Sans" w:cs="Lucida Sans Unicode"/>
-                <w:sz w:val="20"/>
-              </w:rPr>
-              <w:t xml:space="preserve"> </w:t>
-            </w:r>
-            <w:r>
-              <w:rPr>
-                <w:rFonts w:ascii="Lucida Sans" w:hAnsi="Lucida Sans" w:cs="Lucida Sans Unicode"/>
-                <w:sz w:val="20"/>
-              </w:rPr>
-              <w:t>Optimum growth temperature declines with body size within fish species</w:t>
-            </w:r>
-            <w:r>
-              <w:rPr>
-                <w:rFonts w:ascii="Lucida Sans" w:hAnsi="Lucida Sans" w:cs="Lucida Sans Unicode"/>
-                <w:sz w:val="20"/>
-              </w:rPr>
-              <w:t>.</w:t>
-            </w:r>
-            <w:r>
-              <w:rPr>
-                <w:rFonts w:ascii="Lucida Sans" w:hAnsi="Lucida Sans" w:cs="Lucida Sans Unicode"/>
-                <w:sz w:val="20"/>
-              </w:rPr>
-              <w:t xml:space="preserve"> (</w:t>
-            </w:r>
-            <w:r>
-              <w:rPr>
-                <w:rFonts w:ascii="Lucida Sans" w:hAnsi="Lucida Sans" w:cs="Lucida Sans Unicode"/>
-                <w:i/>
-                <w:iCs/>
-                <w:sz w:val="20"/>
-              </w:rPr>
-              <w:t>thesis chapter</w:t>
-            </w:r>
-            <w:r>
-              <w:rPr>
-                <w:rFonts w:ascii="Lucida Sans" w:hAnsi="Lucida Sans" w:cs="Lucida Sans Unicode"/>
-                <w:sz w:val="20"/>
-              </w:rPr>
-              <w:t>)</w:t>
-            </w:r>
-          </w:p>
-          <w:p>
-            <w:pPr>
-              <w:contextualSpacing/>
-              <w:jc w:val="both"/>
-              <w:rPr>
-                <w:rFonts w:ascii="Lucida Sans" w:hAnsi="Lucida Sans" w:cs="Lucida Sans Unicode"/>
-                <w:b/>
-                <w:sz w:val="20"/>
-              </w:rPr>
-            </w:pPr>
-          </w:p>
-          <w:p>
-            <w:pPr>
-              <w:contextualSpacing/>
-              <w:jc w:val="both"/>
-              <w:rPr>
-                <w:rFonts w:ascii="Lucida Sans" w:hAnsi="Lucida Sans" w:cs="Lucida Sans Unicode"/>
-                <w:sz w:val="20"/>
-              </w:rPr>
-            </w:pPr>
-            <w:r>
-              <w:rPr>
-                <w:rFonts w:ascii="Lucida Sans" w:hAnsi="Lucida Sans" w:cs="Lucida Sans Unicode"/>
-                <w:b/>
                 <w:bCs/>
                 <w:sz w:val="20"/>
               </w:rPr>
@@ -2457,7 +2555,6 @@
                 <w:sz w:val="20"/>
                 <w:szCs w:val="20"/>
               </w:rPr>
-              <w:lastRenderedPageBreak/>
               <w:t>ICES working groups</w:t>
             </w:r>
           </w:p>
@@ -2652,7 +2749,6 @@
                 <w:sz w:val="20"/>
                 <w:lang w:val="sv-SE"/>
               </w:rPr>
-              <w:lastRenderedPageBreak/>
               <w:t>WGGRAFY: j</w:t>
             </w:r>
             <w:r>
@@ -2888,7 +2984,6 @@
                 <w:sz w:val="20"/>
                 <w:szCs w:val="20"/>
               </w:rPr>
-              <w:lastRenderedPageBreak/>
               <w:t>Honors and awards</w:t>
             </w:r>
           </w:p>
@@ -4024,6 +4119,7 @@
                 <w:rFonts w:ascii="Lucida Sans" w:hAnsi="Lucida Sans" w:cs="Lucida Sans Unicode"/>
                 <w:sz w:val="20"/>
               </w:rPr>
+              <w:lastRenderedPageBreak/>
               <w:t xml:space="preserve">Teaching assistant, </w:t>
             </w:r>
             <w:r>
@@ -4242,7 +4338,15 @@
                 <w:rFonts w:ascii="Lucida Sans" w:hAnsi="Lucida Sans" w:cs="Lucida Sans Unicode"/>
                 <w:sz w:val="20"/>
               </w:rPr>
-              <w:t xml:space="preserve"> (supervising case study, providing R-code for computer lab on stage-structured biomass dynamics under harvesting)</w:t>
+              <w:t xml:space="preserve"> (supervising case study, providing R-code for </w:t>
+            </w:r>
+            <w:r>
+              <w:rPr>
+                <w:rFonts w:ascii="Lucida Sans" w:hAnsi="Lucida Sans" w:cs="Lucida Sans Unicode"/>
+                <w:sz w:val="20"/>
+              </w:rPr>
+              <w:lastRenderedPageBreak/>
+              <w:t>computer lab on stage-structured biomass dynamics under harvesting)</w:t>
             </w:r>
           </w:p>
           <w:p>
@@ -5942,6 +6046,7 @@
                 <w:sz w:val="20"/>
                 <w:szCs w:val="20"/>
               </w:rPr>
+              <w:lastRenderedPageBreak/>
               <w:t>Outreach</w:t>
             </w:r>
           </w:p>
@@ -6317,7 +6422,6 @@
                 <w:color w:val="000000" w:themeColor="text1"/>
                 <w:sz w:val="20"/>
               </w:rPr>
-              <w:lastRenderedPageBreak/>
               <w:t>Co-managing research group’s Instagram account @fishinfoodwebs</w:t>
             </w:r>
           </w:p>
@@ -6377,16 +6481,7 @@
                 <w:color w:val="000000" w:themeColor="text1"/>
                 <w:sz w:val="20"/>
               </w:rPr>
-              <w:t xml:space="preserve">(Poster) Climate change and size-structured populations. Temperature dependent allometry and </w:t>
-            </w:r>
-            <w:r>
-              <w:rPr>
-                <w:rFonts w:ascii="Lucida Sans" w:hAnsi="Lucida Sans" w:cs="Lucida Sans Unicode"/>
-                <w:color w:val="000000" w:themeColor="text1"/>
-                <w:sz w:val="20"/>
-              </w:rPr>
-              <w:lastRenderedPageBreak/>
-              <w:t>ontogenetic asymmetry shape warming responses of size structured populations</w:t>
+              <w:t>(Poster) Climate change and size-structured populations. Temperature dependent allometry and ontogenetic asymmetry shape warming responses of size structured populations</w:t>
             </w:r>
           </w:p>
           <w:p>
@@ -6617,7 +6712,6 @@
                 <w:sz w:val="20"/>
                 <w:szCs w:val="20"/>
               </w:rPr>
-              <w:lastRenderedPageBreak/>
               <w:t>Other</w:t>
             </w:r>
           </w:p>
@@ -6700,8 +6794,8 @@
       </w:pPr>
     </w:p>
     <w:sectPr>
-      <w:headerReference w:type="even" r:id="rId17"/>
-      <w:headerReference w:type="first" r:id="rId18"/>
+      <w:headerReference w:type="even" r:id="rId18"/>
+      <w:headerReference w:type="first" r:id="rId19"/>
       <w:pgSz w:w="11906" w:h="16838" w:code="9"/>
       <w:pgMar w:top="720" w:right="720" w:bottom="720" w:left="720" w:header="851" w:footer="369" w:gutter="0"/>
       <w:cols w:space="708"/>
@@ -7871,7 +7965,7 @@
   <w:style w:type="paragraph" w:default="1" w:styleId="Normal">
     <w:name w:val="Normal"/>
     <w:qFormat/>
-    <w:rsid w:val="00085F2C"/>
+    <w:rsid w:val="00770A28"/>
     <w:pPr>
       <w:spacing w:after="0" w:line="240" w:lineRule="auto"/>
     </w:pPr>
@@ -7976,7 +8070,7 @@
     <w:name w:val="Default Paragraph Font"/>
     <w:uiPriority w:val="1"/>
     <w:unhideWhenUsed/>
-    <w:rsid w:val="00085F2C"/>
+    <w:rsid w:val="00770A28"/>
   </w:style>
   <w:style w:type="table" w:default="1" w:styleId="TableNormal">
     <w:name w:val="Normal Table"/>
@@ -7998,7 +8092,7 @@
     <w:uiPriority w:val="99"/>
     <w:semiHidden/>
     <w:unhideWhenUsed/>
-    <w:rsid w:val="00085F2C"/>
+    <w:rsid w:val="00770A28"/>
   </w:style>
   <w:style w:type="character" w:customStyle="1" w:styleId="Heading1Char">
     <w:name w:val="Heading 1 Char"/>
@@ -10237,6 +10331,21 @@
 </file>
 
 <file path=customXml/item1.xml><?xml version="1.0" encoding="utf-8"?>
+<p:properties xmlns:p="http://schemas.microsoft.com/office/2006/metadata/properties" xmlns:xsi="http://www.w3.org/2001/XMLSchema-instance">
+  <documentManagement/>
+</p:properties>
+</file>
+
+<file path=customXml/item2.xml><?xml version="1.0" encoding="utf-8"?>
+<?mso-contentType ?>
+<FormTemplates xmlns="http://schemas.microsoft.com/sharepoint/v3/contenttype/forms">
+  <Display>DocumentLibraryForm</Display>
+  <Edit>DocumentLibraryForm</Edit>
+  <New>DocumentLibraryForm</New>
+</FormTemplates>
+</file>
+
+<file path=customXml/item3.xml><?xml version="1.0" encoding="utf-8"?>
 <ct:contentTypeSchema xmlns:ct="http://schemas.microsoft.com/office/2006/metadata/contentType" xmlns:ma="http://schemas.microsoft.com/office/2006/metadata/properties/metaAttributes" ct:_="" ma:_="" ma:contentTypeName="Dokument" ma:contentTypeID="0x01010082F6CF5AC4B69D4CA4913C8C7806130C" ma:contentTypeVersion="0" ma:contentTypeDescription="Skapa ett nytt dokument." ma:contentTypeScope="" ma:versionID="99a8c06d041fe489a0ac81dc45f84c12">
   <xsd:schema xmlns:xsd="http://www.w3.org/2001/XMLSchema" xmlns:xs="http://www.w3.org/2001/XMLSchema" xmlns:p="http://schemas.microsoft.com/office/2006/metadata/properties" targetNamespace="http://schemas.microsoft.com/office/2006/metadata/properties" ma:root="true" ma:fieldsID="988ddc45a2a1ba233d786d3fa5db79ea">
     <xsd:element name="properties">
@@ -10350,33 +10459,34 @@
 </ct:contentTypeSchema>
 </file>
 
-<file path=customXml/item2.xml><?xml version="1.0" encoding="utf-8"?>
-<?mso-contentType ?>
-<FormTemplates xmlns="http://schemas.microsoft.com/sharepoint/v3/contenttype/forms">
-  <Display>DocumentLibraryForm</Display>
-  <Edit>DocumentLibraryForm</Edit>
-  <New>DocumentLibraryForm</New>
-</FormTemplates>
-</file>
-
-<file path=customXml/item3.xml><?xml version="1.0" encoding="utf-8"?>
-<p:properties xmlns:p="http://schemas.microsoft.com/office/2006/metadata/properties" xmlns:xsi="http://www.w3.org/2001/XMLSchema-instance">
-  <documentManagement/>
-</p:properties>
-</file>
-
 <file path=customXml/item4.xml><?xml version="1.0" encoding="utf-8"?>
-<b:Sources xmlns:b="http://schemas.openxmlformats.org/officeDocument/2006/bibliography" xmlns="http://schemas.openxmlformats.org/officeDocument/2006/bibliography" SelectedStyle="\APA.XSL" StyleName="APA"/>
-</file>
-
-<file path=customXml/item5.xml><?xml version="1.0" encoding="utf-8"?>
 <tns:customPropertyEditors xmlns:tns="http://schemas.microsoft.com/office/2006/customDocumentInformationPanel">
   <tns:showOnOpen>false</tns:showOnOpen>
   <tns:defaultPropertyEditorNamespace>Standardegenskaper och egenskaper för SharePoint-bibliotek</tns:defaultPropertyEditorNamespace>
 </tns:customPropertyEditors>
 </file>
 
+<file path=customXml/item5.xml><?xml version="1.0" encoding="utf-8"?>
+<b:Sources xmlns:b="http://schemas.openxmlformats.org/officeDocument/2006/bibliography" xmlns="http://schemas.openxmlformats.org/officeDocument/2006/bibliography" SelectedStyle="\APA.XSL" StyleName="APA"/>
+</file>
+
 <file path=customXml/itemProps1.xml><?xml version="1.0" encoding="utf-8"?>
+<ds:datastoreItem xmlns:ds="http://schemas.openxmlformats.org/officeDocument/2006/customXml" ds:itemID="{14B571DE-9FEF-443E-BFEF-8D8A10FF54E4}">
+  <ds:schemaRefs>
+    <ds:schemaRef ds:uri="http://schemas.microsoft.com/office/2006/metadata/properties"/>
+  </ds:schemaRefs>
+</ds:datastoreItem>
+</file>
+
+<file path=customXml/itemProps2.xml><?xml version="1.0" encoding="utf-8"?>
+<ds:datastoreItem xmlns:ds="http://schemas.openxmlformats.org/officeDocument/2006/customXml" ds:itemID="{26208C63-3BA0-4E10-999A-5A1631CE23E7}">
+  <ds:schemaRefs>
+    <ds:schemaRef ds:uri="http://schemas.microsoft.com/sharepoint/v3/contenttype/forms"/>
+  </ds:schemaRefs>
+</ds:datastoreItem>
+</file>
+
+<file path=customXml/itemProps3.xml><?xml version="1.0" encoding="utf-8"?>
 <ds:datastoreItem xmlns:ds="http://schemas.openxmlformats.org/officeDocument/2006/customXml" ds:itemID="{9E139D32-C100-407F-ABC8-6BC7DACBCB79}">
   <ds:schemaRefs>
     <ds:schemaRef ds:uri="http://schemas.microsoft.com/office/2006/metadata/contentType"/>
@@ -10392,34 +10502,18 @@
 </ds:datastoreItem>
 </file>
 
-<file path=customXml/itemProps2.xml><?xml version="1.0" encoding="utf-8"?>
-<ds:datastoreItem xmlns:ds="http://schemas.openxmlformats.org/officeDocument/2006/customXml" ds:itemID="{26208C63-3BA0-4E10-999A-5A1631CE23E7}">
+<file path=customXml/itemProps4.xml><?xml version="1.0" encoding="utf-8"?>
+<ds:datastoreItem xmlns:ds="http://schemas.openxmlformats.org/officeDocument/2006/customXml" ds:itemID="{6DA9EF7A-CCE7-4AF5-BA3C-73D4204EBDDA}">
   <ds:schemaRefs>
-    <ds:schemaRef ds:uri="http://schemas.microsoft.com/sharepoint/v3/contenttype/forms"/>
+    <ds:schemaRef ds:uri="http://schemas.microsoft.com/office/2006/customDocumentInformationPanel"/>
   </ds:schemaRefs>
 </ds:datastoreItem>
 </file>
 
-<file path=customXml/itemProps3.xml><?xml version="1.0" encoding="utf-8"?>
-<ds:datastoreItem xmlns:ds="http://schemas.openxmlformats.org/officeDocument/2006/customXml" ds:itemID="{14B571DE-9FEF-443E-BFEF-8D8A10FF54E4}">
-  <ds:schemaRefs>
-    <ds:schemaRef ds:uri="http://schemas.microsoft.com/office/2006/metadata/properties"/>
-  </ds:schemaRefs>
-</ds:datastoreItem>
-</file>
-
-<file path=customXml/itemProps4.xml><?xml version="1.0" encoding="utf-8"?>
+<file path=customXml/itemProps5.xml><?xml version="1.0" encoding="utf-8"?>
 <ds:datastoreItem xmlns:ds="http://schemas.openxmlformats.org/officeDocument/2006/customXml" ds:itemID="{76FACE9D-B562-DF41-B041-E67A2DE6E664}">
   <ds:schemaRefs>
     <ds:schemaRef ds:uri="http://schemas.openxmlformats.org/officeDocument/2006/bibliography"/>
   </ds:schemaRefs>
 </ds:datastoreItem>
-</file>
-
-<file path=customXml/itemProps5.xml><?xml version="1.0" encoding="utf-8"?>
-<ds:datastoreItem xmlns:ds="http://schemas.openxmlformats.org/officeDocument/2006/customXml" ds:itemID="{6DA9EF7A-CCE7-4AF5-BA3C-73D4204EBDDA}">
-  <ds:schemaRefs>
-    <ds:schemaRef ds:uri="http://schemas.microsoft.com/office/2006/customDocumentInformationPanel"/>
-  </ds:schemaRefs>
-</ds:datastoreItem>
 </file>
</xml_diff>